<commit_message>
added alternate github link to word doc
</commit_message>
<xml_diff>
--- a/mgkramer_assignment2_AtYourDoor.docx
+++ b/mgkramer_assignment2_AtYourDoor.docx
@@ -391,27 +391,14 @@
         <w:pStyle w:val="Caption"/>
         <w:keepNext/>
       </w:pPr>
-      <w:r>
-        <w:fldChar w:fldCharType="begin"/>
-      </w:r>
-      <w:r>
-        <w:instrText xml:space="preserve"> SEQ Figure \* ARABIC </w:instrText>
-      </w:r>
-      <w:r>
-        <w:fldChar w:fldCharType="separate"/>
-      </w:r>
-      <w:r>
-        <w:rPr>
-          <w:noProof/>
-        </w:rPr>
-        <w:t>1</w:t>
-      </w:r>
-      <w:r>
-        <w:rPr>
-          <w:noProof/>
-        </w:rPr>
-        <w:fldChar w:fldCharType="end"/>
-      </w:r>
+      <w:fldSimple w:instr=" SEQ Figure \* ARABIC ">
+        <w:r>
+          <w:rPr>
+            <w:noProof/>
+          </w:rPr>
+          <w:t>1</w:t>
+        </w:r>
+      </w:fldSimple>
       <w:r>
         <w:t xml:space="preserve">. AtYourDoor Class Diagram also available </w:t>
       </w:r>
@@ -482,27 +469,14 @@
         <w:pStyle w:val="Caption"/>
         <w:keepNext/>
       </w:pPr>
-      <w:r>
-        <w:fldChar w:fldCharType="begin"/>
-      </w:r>
-      <w:r>
-        <w:instrText xml:space="preserve"> SEQ Figure \* ARABIC </w:instrText>
-      </w:r>
-      <w:r>
-        <w:fldChar w:fldCharType="separate"/>
-      </w:r>
-      <w:r>
-        <w:rPr>
-          <w:noProof/>
-        </w:rPr>
-        <w:t>2</w:t>
-      </w:r>
-      <w:r>
-        <w:rPr>
-          <w:noProof/>
-        </w:rPr>
-        <w:fldChar w:fldCharType="end"/>
-      </w:r>
+      <w:fldSimple w:instr=" SEQ Figure \* ARABIC ">
+        <w:r>
+          <w:rPr>
+            <w:noProof/>
+          </w:rPr>
+          <w:t>2</w:t>
+        </w:r>
+      </w:fldSimple>
       <w:r>
         <w:t xml:space="preserve">. AtYourDoor Sequence Diagram also available </w:t>
       </w:r>
@@ -571,6 +545,11 @@
     </w:p>
     <w:p/>
     <w:p>
+      <w:pPr>
+        <w:rPr>
+          <w:rStyle w:val="Hyperlink"/>
+        </w:rPr>
+      </w:pPr>
       <w:hyperlink r:id="rId11" w:history="1">
         <w:r>
           <w:rPr>
@@ -580,6 +559,57 @@
         </w:r>
       </w:hyperlink>
     </w:p>
+    <w:p>
+      <w:pPr>
+        <w:rPr>
+          <w:rStyle w:val="Hyperlink"/>
+        </w:rPr>
+      </w:pPr>
+    </w:p>
+    <w:p>
+      <w:pPr>
+        <w:rPr>
+          <w:rStyle w:val="Hyperlink"/>
+          <w:color w:val="auto"/>
+          <w:u w:val="none"/>
+        </w:rPr>
+      </w:pPr>
+      <w:r>
+        <w:rPr>
+          <w:rStyle w:val="Hyperlink"/>
+          <w:color w:val="auto"/>
+          <w:u w:val="none"/>
+        </w:rPr>
+        <w:t>alternate link:</w:t>
+      </w:r>
+    </w:p>
+    <w:p>
+      <w:pPr>
+        <w:rPr>
+          <w:rStyle w:val="Hyperlink"/>
+          <w:color w:val="auto"/>
+          <w:u w:val="none"/>
+        </w:rPr>
+      </w:pPr>
+      <w:hyperlink r:id="rId12" w:history="1">
+        <w:r>
+          <w:rPr>
+            <w:rStyle w:val="Hyperlink"/>
+          </w:rPr>
+          <w:t>https://github.com/MichaelKramerGuitar/cs655_assignment2</w:t>
+        </w:r>
+      </w:hyperlink>
+    </w:p>
+    <w:p>
+      <w:pPr>
+        <w:rPr>
+          <w:rStyle w:val="Hyperlink"/>
+          <w:color w:val="auto"/>
+          <w:u w:val="none"/>
+        </w:rPr>
+      </w:pPr>
+    </w:p>
+    <w:p/>
     <w:p/>
     <w:sectPr>
       <w:pgSz w:w="12240" w:h="15840"/>

</xml_diff>